<commit_message>
Update docs regarding multiinstance service error
</commit_message>
<xml_diff>
--- a/docs/1. Environment setup, deployment.docx
+++ b/docs/1. Environment setup, deployment.docx
@@ -1204,11 +1204,33 @@
               </w:rPr>
               <w:t xml:space="preserve">install </w:t>
             </w:r>
+            <w:proofErr w:type="spellStart"/>
             <w:r>
               <w:rPr>
                 <w:color w:val="auto"/>
               </w:rPr>
-              <w:t>cloudfoundry/tap/cf-cli</w:t>
+              <w:t>cloudfoundry</w:t>
+            </w:r>
+            <w:proofErr w:type="spellEnd"/>
+            <w:r>
+              <w:rPr>
+                <w:color w:val="auto"/>
+              </w:rPr>
+              <w:t>/tap/</w:t>
+            </w:r>
+            <w:proofErr w:type="spellStart"/>
+            <w:r>
+              <w:rPr>
+                <w:color w:val="auto"/>
+              </w:rPr>
+              <w:t>cf</w:t>
+            </w:r>
+            <w:proofErr w:type="spellEnd"/>
+            <w:r>
+              <w:rPr>
+                <w:color w:val="auto"/>
+              </w:rPr>
+              <w:t>-cli</w:t>
             </w:r>
           </w:p>
         </w:tc>
@@ -1414,8 +1436,13 @@
               <w:pStyle w:val="code"/>
               <w:spacing w:line="276" w:lineRule="auto"/>
             </w:pPr>
-            <w:r>
-              <w:t>cf --version</w:t>
+            <w:proofErr w:type="spellStart"/>
+            <w:r>
+              <w:t>cf</w:t>
+            </w:r>
+            <w:proofErr w:type="spellEnd"/>
+            <w:r>
+              <w:t xml:space="preserve"> --version</w:t>
             </w:r>
           </w:p>
         </w:tc>
@@ -1526,15 +1553,24 @@
           <w:sz w:val="24"/>
           <w:szCs w:val="24"/>
         </w:rPr>
-        <w:t xml:space="preserve"> you can preview</w:t>
-      </w:r>
+        <w:t xml:space="preserve"> you can </w:t>
+      </w:r>
+      <w:proofErr w:type="gramStart"/>
       <w:r>
         <w:rPr>
           <w:sz w:val="24"/>
           <w:szCs w:val="24"/>
         </w:rPr>
+        <w:t>preview</w:t>
+      </w:r>
+      <w:r>
+        <w:rPr>
+          <w:sz w:val="24"/>
+          <w:szCs w:val="24"/>
+        </w:rPr>
         <w:t xml:space="preserve"> also</w:t>
       </w:r>
+      <w:proofErr w:type="gramEnd"/>
       <w:r>
         <w:rPr>
           <w:sz w:val="24"/>
@@ -1688,12 +1724,28 @@
               <w:pStyle w:val="code"/>
               <w:spacing w:line="276" w:lineRule="auto"/>
             </w:pPr>
+            <w:proofErr w:type="spellStart"/>
             <w:r>
               <w:rPr>
                 <w:color w:val="auto"/>
               </w:rPr>
-              <w:t>cds init</w:t>
-            </w:r>
+              <w:t>cds</w:t>
+            </w:r>
+            <w:proofErr w:type="spellEnd"/>
+            <w:r>
+              <w:rPr>
+                <w:color w:val="auto"/>
+              </w:rPr>
+              <w:t xml:space="preserve"> </w:t>
+            </w:r>
+            <w:proofErr w:type="spellStart"/>
+            <w:r>
+              <w:rPr>
+                <w:color w:val="auto"/>
+              </w:rPr>
+              <w:t>init</w:t>
+            </w:r>
+            <w:proofErr w:type="spellEnd"/>
           </w:p>
         </w:tc>
         <w:tc>
@@ -1851,7 +1903,21 @@
               <w:rPr>
                 <w:color w:val="auto"/>
               </w:rPr>
-              <w:t>[init] – creating new project in current folder</w:t>
+              <w:t>[</w:t>
+            </w:r>
+            <w:proofErr w:type="spellStart"/>
+            <w:r>
+              <w:rPr>
+                <w:color w:val="auto"/>
+              </w:rPr>
+              <w:t>init</w:t>
+            </w:r>
+            <w:proofErr w:type="spellEnd"/>
+            <w:r>
+              <w:rPr>
+                <w:color w:val="auto"/>
+              </w:rPr>
+              <w:t>] – creating new project in current folder</w:t>
             </w:r>
           </w:p>
         </w:tc>
@@ -1913,7 +1979,35 @@
               <w:rPr>
                 <w:color w:val="auto"/>
               </w:rPr>
-              <w:t>[init] – adding feature ‘nodejs’ …</w:t>
+              <w:t>[</w:t>
+            </w:r>
+            <w:proofErr w:type="spellStart"/>
+            <w:r>
+              <w:rPr>
+                <w:color w:val="auto"/>
+              </w:rPr>
+              <w:t>init</w:t>
+            </w:r>
+            <w:proofErr w:type="spellEnd"/>
+            <w:r>
+              <w:rPr>
+                <w:color w:val="auto"/>
+              </w:rPr>
+              <w:t>] – adding feature ‘</w:t>
+            </w:r>
+            <w:proofErr w:type="spellStart"/>
+            <w:r>
+              <w:rPr>
+                <w:color w:val="auto"/>
+              </w:rPr>
+              <w:t>nodejs</w:t>
+            </w:r>
+            <w:proofErr w:type="spellEnd"/>
+            <w:r>
+              <w:rPr>
+                <w:color w:val="auto"/>
+              </w:rPr>
+              <w:t>’ …</w:t>
             </w:r>
           </w:p>
         </w:tc>
@@ -1975,7 +2069,21 @@
               <w:rPr>
                 <w:color w:val="auto"/>
               </w:rPr>
-              <w:t>[init] – done.</w:t>
+              <w:t>[</w:t>
+            </w:r>
+            <w:proofErr w:type="spellStart"/>
+            <w:r>
+              <w:rPr>
+                <w:color w:val="auto"/>
+              </w:rPr>
+              <w:t>init</w:t>
+            </w:r>
+            <w:proofErr w:type="spellEnd"/>
+            <w:r>
+              <w:rPr>
+                <w:color w:val="auto"/>
+              </w:rPr>
+              <w:t>] – done.</w:t>
             </w:r>
           </w:p>
         </w:tc>
@@ -2401,11 +2509,19 @@
               <w:pStyle w:val="code"/>
               <w:spacing w:line="276" w:lineRule="auto"/>
             </w:pPr>
+            <w:proofErr w:type="spellStart"/>
             <w:r>
               <w:rPr>
                 <w:color w:val="C00000"/>
               </w:rPr>
-              <w:t xml:space="preserve">npm </w:t>
+              <w:t>npm</w:t>
+            </w:r>
+            <w:proofErr w:type="spellEnd"/>
+            <w:r>
+              <w:rPr>
+                <w:color w:val="C00000"/>
+              </w:rPr>
+              <w:t xml:space="preserve"> </w:t>
             </w:r>
             <w:r>
               <w:t>install</w:t>
@@ -2581,8 +2697,13 @@
               <w:pStyle w:val="code"/>
               <w:spacing w:line="276" w:lineRule="auto"/>
             </w:pPr>
-            <w:r>
-              <w:t xml:space="preserve">cds </w:t>
+            <w:proofErr w:type="spellStart"/>
+            <w:r>
+              <w:t>cds</w:t>
+            </w:r>
+            <w:proofErr w:type="spellEnd"/>
+            <w:r>
+              <w:t xml:space="preserve"> </w:t>
             </w:r>
             <w:r>
               <w:rPr>
@@ -2856,18 +2977,29 @@
           <w:i/>
           <w:iCs/>
         </w:rPr>
-        <w:t xml:space="preserve"> example-model.cds</w:t>
-      </w:r>
-      <w:r>
-        <w:t xml:space="preserve"> and place it into </w:t>
-      </w:r>
+        <w:t xml:space="preserve"> example-</w:t>
+      </w:r>
+      <w:proofErr w:type="spellStart"/>
       <w:r>
         <w:rPr>
           <w:i/>
           <w:iCs/>
         </w:rPr>
+        <w:t>model.cds</w:t>
+      </w:r>
+      <w:proofErr w:type="spellEnd"/>
+      <w:r>
+        <w:t xml:space="preserve"> and place it into </w:t>
+      </w:r>
+      <w:proofErr w:type="spellStart"/>
+      <w:r>
+        <w:rPr>
+          <w:i/>
+          <w:iCs/>
+        </w:rPr>
         <w:t>db</w:t>
       </w:r>
+      <w:proofErr w:type="spellEnd"/>
       <w:r>
         <w:t xml:space="preserve"> folder</w:t>
       </w:r>
@@ -2902,38 +3034,39 @@
           <w:sz w:val="18"/>
           <w:szCs w:val="18"/>
         </w:rPr>
-        <w:t>namespace my.sales;</w:t>
-      </w:r>
-    </w:p>
-    <w:p>
-      <w:pPr>
-        <w:pStyle w:val="ListParagraph"/>
-        <w:shd w:val="clear" w:color="auto" w:fill="F2F2F2" w:themeFill="background1" w:themeFillShade="F2"/>
+        <w:t xml:space="preserve">namespace </w:t>
+      </w:r>
+      <w:proofErr w:type="spellStart"/>
+      <w:proofErr w:type="gramStart"/>
+      <w:r>
         <w:rPr>
           <w:rFonts w:ascii="Consolas" w:hAnsi="Consolas"/>
           <w:sz w:val="18"/>
           <w:szCs w:val="18"/>
         </w:rPr>
-      </w:pPr>
-    </w:p>
-    <w:p>
-      <w:pPr>
-        <w:pStyle w:val="ListParagraph"/>
-        <w:shd w:val="clear" w:color="auto" w:fill="F2F2F2" w:themeFill="background1" w:themeFillShade="F2"/>
+        <w:t>my.sales</w:t>
+      </w:r>
+      <w:proofErr w:type="spellEnd"/>
+      <w:proofErr w:type="gramEnd"/>
+      <w:r>
         <w:rPr>
           <w:rFonts w:ascii="Consolas" w:hAnsi="Consolas"/>
           <w:sz w:val="18"/>
           <w:szCs w:val="18"/>
         </w:rPr>
-      </w:pPr>
-      <w:r>
+        <w:t>;</w:t>
+      </w:r>
+    </w:p>
+    <w:p>
+      <w:pPr>
+        <w:pStyle w:val="ListParagraph"/>
+        <w:shd w:val="clear" w:color="auto" w:fill="F2F2F2" w:themeFill="background1" w:themeFillShade="F2"/>
         <w:rPr>
           <w:rFonts w:ascii="Consolas" w:hAnsi="Consolas"/>
           <w:sz w:val="18"/>
           <w:szCs w:val="18"/>
         </w:rPr>
-        <w:t>entity SaleOrders {</w:t>
-      </w:r>
+      </w:pPr>
     </w:p>
     <w:p>
       <w:pPr>
@@ -2951,26 +3084,25 @@
           <w:sz w:val="18"/>
           <w:szCs w:val="18"/>
         </w:rPr>
-        <w:t xml:space="preserve">  key ID : Integer;</w:t>
-      </w:r>
-    </w:p>
-    <w:p>
-      <w:pPr>
-        <w:pStyle w:val="ListParagraph"/>
-        <w:shd w:val="clear" w:color="auto" w:fill="F2F2F2" w:themeFill="background1" w:themeFillShade="F2"/>
+        <w:t xml:space="preserve">entity </w:t>
+      </w:r>
+      <w:proofErr w:type="spellStart"/>
+      <w:r>
         <w:rPr>
           <w:rFonts w:ascii="Consolas" w:hAnsi="Consolas"/>
           <w:sz w:val="18"/>
           <w:szCs w:val="18"/>
         </w:rPr>
-      </w:pPr>
+        <w:t>SaleOrders</w:t>
+      </w:r>
+      <w:proofErr w:type="spellEnd"/>
       <w:r>
         <w:rPr>
           <w:rFonts w:ascii="Consolas" w:hAnsi="Consolas"/>
           <w:sz w:val="18"/>
           <w:szCs w:val="18"/>
         </w:rPr>
-        <w:t xml:space="preserve">  title  : localized String;</w:t>
+        <w:t xml:space="preserve"> {</w:t>
       </w:r>
     </w:p>
     <w:p>
@@ -2989,26 +3121,25 @@
           <w:sz w:val="18"/>
           <w:szCs w:val="18"/>
         </w:rPr>
-        <w:t xml:space="preserve">  productManager : Association to ProductManagers;</w:t>
-      </w:r>
-    </w:p>
-    <w:p>
-      <w:pPr>
-        <w:pStyle w:val="ListParagraph"/>
-        <w:shd w:val="clear" w:color="auto" w:fill="F2F2F2" w:themeFill="background1" w:themeFillShade="F2"/>
+        <w:t xml:space="preserve">  key </w:t>
+      </w:r>
+      <w:proofErr w:type="gramStart"/>
+      <w:r>
         <w:rPr>
           <w:rFonts w:ascii="Consolas" w:hAnsi="Consolas"/>
           <w:sz w:val="18"/>
           <w:szCs w:val="18"/>
         </w:rPr>
-      </w:pPr>
+        <w:t>ID :</w:t>
+      </w:r>
+      <w:proofErr w:type="gramEnd"/>
       <w:r>
         <w:rPr>
           <w:rFonts w:ascii="Consolas" w:hAnsi="Consolas"/>
           <w:sz w:val="18"/>
           <w:szCs w:val="18"/>
         </w:rPr>
-        <w:t xml:space="preserve">  stock  : Integer;</w:t>
+        <w:t xml:space="preserve"> Integer;</w:t>
       </w:r>
     </w:p>
     <w:p>
@@ -3027,26 +3158,25 @@
           <w:sz w:val="18"/>
           <w:szCs w:val="18"/>
         </w:rPr>
-        <w:t xml:space="preserve">  shippingDate : Date;</w:t>
-      </w:r>
-    </w:p>
-    <w:p>
-      <w:pPr>
-        <w:pStyle w:val="ListParagraph"/>
-        <w:shd w:val="clear" w:color="auto" w:fill="F2F2F2" w:themeFill="background1" w:themeFillShade="F2"/>
+        <w:t xml:space="preserve">  </w:t>
+      </w:r>
+      <w:proofErr w:type="gramStart"/>
+      <w:r>
         <w:rPr>
           <w:rFonts w:ascii="Consolas" w:hAnsi="Consolas"/>
           <w:sz w:val="18"/>
           <w:szCs w:val="18"/>
         </w:rPr>
-      </w:pPr>
+        <w:t>title  :</w:t>
+      </w:r>
+      <w:proofErr w:type="gramEnd"/>
       <w:r>
         <w:rPr>
           <w:rFonts w:ascii="Consolas" w:hAnsi="Consolas"/>
           <w:sz w:val="18"/>
           <w:szCs w:val="18"/>
         </w:rPr>
-        <w:t>}</w:t>
+        <w:t xml:space="preserve"> localized String;</w:t>
       </w:r>
     </w:p>
     <w:p>
@@ -3059,62 +3189,59 @@
           <w:szCs w:val="18"/>
         </w:rPr>
       </w:pPr>
-    </w:p>
-    <w:p>
-      <w:pPr>
-        <w:pStyle w:val="ListParagraph"/>
-        <w:shd w:val="clear" w:color="auto" w:fill="F2F2F2" w:themeFill="background1" w:themeFillShade="F2"/>
+      <w:r>
         <w:rPr>
           <w:rFonts w:ascii="Consolas" w:hAnsi="Consolas"/>
           <w:sz w:val="18"/>
           <w:szCs w:val="18"/>
         </w:rPr>
-      </w:pPr>
+        <w:t xml:space="preserve">  </w:t>
+      </w:r>
+      <w:proofErr w:type="spellStart"/>
+      <w:proofErr w:type="gramStart"/>
       <w:r>
         <w:rPr>
           <w:rFonts w:ascii="Consolas" w:hAnsi="Consolas"/>
           <w:sz w:val="18"/>
           <w:szCs w:val="18"/>
         </w:rPr>
-        <w:t>entity ProductManagers {</w:t>
-      </w:r>
-    </w:p>
-    <w:p>
-      <w:pPr>
-        <w:pStyle w:val="ListParagraph"/>
-        <w:shd w:val="clear" w:color="auto" w:fill="F2F2F2" w:themeFill="background1" w:themeFillShade="F2"/>
+        <w:t>productManager</w:t>
+      </w:r>
+      <w:proofErr w:type="spellEnd"/>
+      <w:r>
         <w:rPr>
           <w:rFonts w:ascii="Consolas" w:hAnsi="Consolas"/>
           <w:sz w:val="18"/>
           <w:szCs w:val="18"/>
         </w:rPr>
-      </w:pPr>
+        <w:t xml:space="preserve"> :</w:t>
+      </w:r>
+      <w:proofErr w:type="gramEnd"/>
       <w:r>
         <w:rPr>
           <w:rFonts w:ascii="Consolas" w:hAnsi="Consolas"/>
           <w:sz w:val="18"/>
           <w:szCs w:val="18"/>
         </w:rPr>
-        <w:t xml:space="preserve">  key ID : Integer;</w:t>
-      </w:r>
-    </w:p>
-    <w:p>
-      <w:pPr>
-        <w:pStyle w:val="ListParagraph"/>
-        <w:shd w:val="clear" w:color="auto" w:fill="F2F2F2" w:themeFill="background1" w:themeFillShade="F2"/>
+        <w:t xml:space="preserve"> Association to </w:t>
+      </w:r>
+      <w:proofErr w:type="spellStart"/>
+      <w:r>
         <w:rPr>
           <w:rFonts w:ascii="Consolas" w:hAnsi="Consolas"/>
           <w:sz w:val="18"/>
           <w:szCs w:val="18"/>
         </w:rPr>
-      </w:pPr>
+        <w:t>ProductManagers</w:t>
+      </w:r>
+      <w:proofErr w:type="spellEnd"/>
       <w:r>
         <w:rPr>
           <w:rFonts w:ascii="Consolas" w:hAnsi="Consolas"/>
           <w:sz w:val="18"/>
           <w:szCs w:val="18"/>
         </w:rPr>
-        <w:t xml:space="preserve">  name   : String;</w:t>
+        <w:t>;</w:t>
       </w:r>
     </w:p>
     <w:p>
@@ -3133,7 +3260,296 @@
           <w:sz w:val="18"/>
           <w:szCs w:val="18"/>
         </w:rPr>
-        <w:t xml:space="preserve">  saleOrders  : Association to many SaleOrders on saleOrders.productManager = $self;</w:t>
+        <w:t xml:space="preserve">  </w:t>
+      </w:r>
+      <w:proofErr w:type="gramStart"/>
+      <w:r>
+        <w:rPr>
+          <w:rFonts w:ascii="Consolas" w:hAnsi="Consolas"/>
+          <w:sz w:val="18"/>
+          <w:szCs w:val="18"/>
+        </w:rPr>
+        <w:t>stock  :</w:t>
+      </w:r>
+      <w:proofErr w:type="gramEnd"/>
+      <w:r>
+        <w:rPr>
+          <w:rFonts w:ascii="Consolas" w:hAnsi="Consolas"/>
+          <w:sz w:val="18"/>
+          <w:szCs w:val="18"/>
+        </w:rPr>
+        <w:t xml:space="preserve"> Integer;</w:t>
+      </w:r>
+    </w:p>
+    <w:p>
+      <w:pPr>
+        <w:pStyle w:val="ListParagraph"/>
+        <w:shd w:val="clear" w:color="auto" w:fill="F2F2F2" w:themeFill="background1" w:themeFillShade="F2"/>
+        <w:rPr>
+          <w:rFonts w:ascii="Consolas" w:hAnsi="Consolas"/>
+          <w:sz w:val="18"/>
+          <w:szCs w:val="18"/>
+        </w:rPr>
+      </w:pPr>
+      <w:r>
+        <w:rPr>
+          <w:rFonts w:ascii="Consolas" w:hAnsi="Consolas"/>
+          <w:sz w:val="18"/>
+          <w:szCs w:val="18"/>
+        </w:rPr>
+        <w:t xml:space="preserve">  </w:t>
+      </w:r>
+      <w:proofErr w:type="spellStart"/>
+      <w:proofErr w:type="gramStart"/>
+      <w:r>
+        <w:rPr>
+          <w:rFonts w:ascii="Consolas" w:hAnsi="Consolas"/>
+          <w:sz w:val="18"/>
+          <w:szCs w:val="18"/>
+        </w:rPr>
+        <w:t>shippingDate</w:t>
+      </w:r>
+      <w:proofErr w:type="spellEnd"/>
+      <w:r>
+        <w:rPr>
+          <w:rFonts w:ascii="Consolas" w:hAnsi="Consolas"/>
+          <w:sz w:val="18"/>
+          <w:szCs w:val="18"/>
+        </w:rPr>
+        <w:t xml:space="preserve"> :</w:t>
+      </w:r>
+      <w:proofErr w:type="gramEnd"/>
+      <w:r>
+        <w:rPr>
+          <w:rFonts w:ascii="Consolas" w:hAnsi="Consolas"/>
+          <w:sz w:val="18"/>
+          <w:szCs w:val="18"/>
+        </w:rPr>
+        <w:t xml:space="preserve"> Date;</w:t>
+      </w:r>
+    </w:p>
+    <w:p>
+      <w:pPr>
+        <w:pStyle w:val="ListParagraph"/>
+        <w:shd w:val="clear" w:color="auto" w:fill="F2F2F2" w:themeFill="background1" w:themeFillShade="F2"/>
+        <w:rPr>
+          <w:rFonts w:ascii="Consolas" w:hAnsi="Consolas"/>
+          <w:sz w:val="18"/>
+          <w:szCs w:val="18"/>
+        </w:rPr>
+      </w:pPr>
+      <w:r>
+        <w:rPr>
+          <w:rFonts w:ascii="Consolas" w:hAnsi="Consolas"/>
+          <w:sz w:val="18"/>
+          <w:szCs w:val="18"/>
+        </w:rPr>
+        <w:t>}</w:t>
+      </w:r>
+    </w:p>
+    <w:p>
+      <w:pPr>
+        <w:pStyle w:val="ListParagraph"/>
+        <w:shd w:val="clear" w:color="auto" w:fill="F2F2F2" w:themeFill="background1" w:themeFillShade="F2"/>
+        <w:rPr>
+          <w:rFonts w:ascii="Consolas" w:hAnsi="Consolas"/>
+          <w:sz w:val="18"/>
+          <w:szCs w:val="18"/>
+        </w:rPr>
+      </w:pPr>
+    </w:p>
+    <w:p>
+      <w:pPr>
+        <w:pStyle w:val="ListParagraph"/>
+        <w:shd w:val="clear" w:color="auto" w:fill="F2F2F2" w:themeFill="background1" w:themeFillShade="F2"/>
+        <w:rPr>
+          <w:rFonts w:ascii="Consolas" w:hAnsi="Consolas"/>
+          <w:sz w:val="18"/>
+          <w:szCs w:val="18"/>
+        </w:rPr>
+      </w:pPr>
+      <w:r>
+        <w:rPr>
+          <w:rFonts w:ascii="Consolas" w:hAnsi="Consolas"/>
+          <w:sz w:val="18"/>
+          <w:szCs w:val="18"/>
+        </w:rPr>
+        <w:t xml:space="preserve">entity </w:t>
+      </w:r>
+      <w:proofErr w:type="spellStart"/>
+      <w:r>
+        <w:rPr>
+          <w:rFonts w:ascii="Consolas" w:hAnsi="Consolas"/>
+          <w:sz w:val="18"/>
+          <w:szCs w:val="18"/>
+        </w:rPr>
+        <w:t>ProductManagers</w:t>
+      </w:r>
+      <w:proofErr w:type="spellEnd"/>
+      <w:r>
+        <w:rPr>
+          <w:rFonts w:ascii="Consolas" w:hAnsi="Consolas"/>
+          <w:sz w:val="18"/>
+          <w:szCs w:val="18"/>
+        </w:rPr>
+        <w:t xml:space="preserve"> {</w:t>
+      </w:r>
+    </w:p>
+    <w:p>
+      <w:pPr>
+        <w:pStyle w:val="ListParagraph"/>
+        <w:shd w:val="clear" w:color="auto" w:fill="F2F2F2" w:themeFill="background1" w:themeFillShade="F2"/>
+        <w:rPr>
+          <w:rFonts w:ascii="Consolas" w:hAnsi="Consolas"/>
+          <w:sz w:val="18"/>
+          <w:szCs w:val="18"/>
+        </w:rPr>
+      </w:pPr>
+      <w:r>
+        <w:rPr>
+          <w:rFonts w:ascii="Consolas" w:hAnsi="Consolas"/>
+          <w:sz w:val="18"/>
+          <w:szCs w:val="18"/>
+        </w:rPr>
+        <w:t xml:space="preserve">  key </w:t>
+      </w:r>
+      <w:proofErr w:type="gramStart"/>
+      <w:r>
+        <w:rPr>
+          <w:rFonts w:ascii="Consolas" w:hAnsi="Consolas"/>
+          <w:sz w:val="18"/>
+          <w:szCs w:val="18"/>
+        </w:rPr>
+        <w:t>ID :</w:t>
+      </w:r>
+      <w:proofErr w:type="gramEnd"/>
+      <w:r>
+        <w:rPr>
+          <w:rFonts w:ascii="Consolas" w:hAnsi="Consolas"/>
+          <w:sz w:val="18"/>
+          <w:szCs w:val="18"/>
+        </w:rPr>
+        <w:t xml:space="preserve"> Integer;</w:t>
+      </w:r>
+    </w:p>
+    <w:p>
+      <w:pPr>
+        <w:pStyle w:val="ListParagraph"/>
+        <w:shd w:val="clear" w:color="auto" w:fill="F2F2F2" w:themeFill="background1" w:themeFillShade="F2"/>
+        <w:rPr>
+          <w:rFonts w:ascii="Consolas" w:hAnsi="Consolas"/>
+          <w:sz w:val="18"/>
+          <w:szCs w:val="18"/>
+        </w:rPr>
+      </w:pPr>
+      <w:r>
+        <w:rPr>
+          <w:rFonts w:ascii="Consolas" w:hAnsi="Consolas"/>
+          <w:sz w:val="18"/>
+          <w:szCs w:val="18"/>
+        </w:rPr>
+        <w:t xml:space="preserve">  name </w:t>
+      </w:r>
+      <w:proofErr w:type="gramStart"/>
+      <w:r>
+        <w:rPr>
+          <w:rFonts w:ascii="Consolas" w:hAnsi="Consolas"/>
+          <w:sz w:val="18"/>
+          <w:szCs w:val="18"/>
+        </w:rPr>
+        <w:t xml:space="preserve">  :</w:t>
+      </w:r>
+      <w:proofErr w:type="gramEnd"/>
+      <w:r>
+        <w:rPr>
+          <w:rFonts w:ascii="Consolas" w:hAnsi="Consolas"/>
+          <w:sz w:val="18"/>
+          <w:szCs w:val="18"/>
+        </w:rPr>
+        <w:t xml:space="preserve"> String;</w:t>
+      </w:r>
+    </w:p>
+    <w:p>
+      <w:pPr>
+        <w:pStyle w:val="ListParagraph"/>
+        <w:shd w:val="clear" w:color="auto" w:fill="F2F2F2" w:themeFill="background1" w:themeFillShade="F2"/>
+        <w:rPr>
+          <w:rFonts w:ascii="Consolas" w:hAnsi="Consolas"/>
+          <w:sz w:val="18"/>
+          <w:szCs w:val="18"/>
+        </w:rPr>
+      </w:pPr>
+      <w:r>
+        <w:rPr>
+          <w:rFonts w:ascii="Consolas" w:hAnsi="Consolas"/>
+          <w:sz w:val="18"/>
+          <w:szCs w:val="18"/>
+        </w:rPr>
+        <w:t xml:space="preserve">  </w:t>
+      </w:r>
+      <w:proofErr w:type="spellStart"/>
+      <w:proofErr w:type="gramStart"/>
+      <w:r>
+        <w:rPr>
+          <w:rFonts w:ascii="Consolas" w:hAnsi="Consolas"/>
+          <w:sz w:val="18"/>
+          <w:szCs w:val="18"/>
+        </w:rPr>
+        <w:t>saleOrders</w:t>
+      </w:r>
+      <w:proofErr w:type="spellEnd"/>
+      <w:r>
+        <w:rPr>
+          <w:rFonts w:ascii="Consolas" w:hAnsi="Consolas"/>
+          <w:sz w:val="18"/>
+          <w:szCs w:val="18"/>
+        </w:rPr>
+        <w:t xml:space="preserve">  :</w:t>
+      </w:r>
+      <w:proofErr w:type="gramEnd"/>
+      <w:r>
+        <w:rPr>
+          <w:rFonts w:ascii="Consolas" w:hAnsi="Consolas"/>
+          <w:sz w:val="18"/>
+          <w:szCs w:val="18"/>
+        </w:rPr>
+        <w:t xml:space="preserve"> Association to many </w:t>
+      </w:r>
+      <w:proofErr w:type="spellStart"/>
+      <w:r>
+        <w:rPr>
+          <w:rFonts w:ascii="Consolas" w:hAnsi="Consolas"/>
+          <w:sz w:val="18"/>
+          <w:szCs w:val="18"/>
+        </w:rPr>
+        <w:t>SaleOrders</w:t>
+      </w:r>
+      <w:proofErr w:type="spellEnd"/>
+      <w:r>
+        <w:rPr>
+          <w:rFonts w:ascii="Consolas" w:hAnsi="Consolas"/>
+          <w:sz w:val="18"/>
+          <w:szCs w:val="18"/>
+        </w:rPr>
+        <w:t xml:space="preserve"> on </w:t>
+      </w:r>
+      <w:proofErr w:type="spellStart"/>
+      <w:r>
+        <w:rPr>
+          <w:rFonts w:ascii="Consolas" w:hAnsi="Consolas"/>
+          <w:sz w:val="18"/>
+          <w:szCs w:val="18"/>
+        </w:rPr>
+        <w:t>saleOrders.productManager</w:t>
+      </w:r>
+      <w:proofErr w:type="spellEnd"/>
+      <w:r>
+        <w:rPr>
+          <w:rFonts w:ascii="Consolas" w:hAnsi="Consolas"/>
+          <w:sz w:val="18"/>
+          <w:szCs w:val="18"/>
+        </w:rPr>
+        <w:t xml:space="preserve"> = $self;</w:t>
       </w:r>
     </w:p>
     <w:p>
@@ -3186,25 +3602,36 @@
           <w:i/>
           <w:iCs/>
         </w:rPr>
-        <w:t>-service</w:t>
-      </w:r>
+        <w:t>-</w:t>
+      </w:r>
+      <w:proofErr w:type="spellStart"/>
       <w:r>
         <w:rPr>
           <w:i/>
           <w:iCs/>
         </w:rPr>
-        <w:t>.cds</w:t>
-      </w:r>
-      <w:r>
-        <w:t xml:space="preserve"> and place it into </w:t>
+        <w:t>service</w:t>
       </w:r>
       <w:r>
         <w:rPr>
           <w:i/>
           <w:iCs/>
         </w:rPr>
+        <w:t>.cds</w:t>
+      </w:r>
+      <w:proofErr w:type="spellEnd"/>
+      <w:r>
+        <w:t xml:space="preserve"> and place it into </w:t>
+      </w:r>
+      <w:proofErr w:type="spellStart"/>
+      <w:r>
+        <w:rPr>
+          <w:i/>
+          <w:iCs/>
+        </w:rPr>
         <w:t>srv</w:t>
       </w:r>
+      <w:proofErr w:type="spellEnd"/>
       <w:r>
         <w:t xml:space="preserve"> folder. Paste the following content into the file.</w:t>
       </w:r>
@@ -3230,57 +3657,57 @@
           <w:sz w:val="18"/>
           <w:szCs w:val="18"/>
         </w:rPr>
-        <w:t>using my.sales as my from '../db/example-model';</w:t>
-      </w:r>
-    </w:p>
-    <w:p>
-      <w:pPr>
-        <w:pStyle w:val="ListParagraph"/>
-        <w:shd w:val="clear" w:color="auto" w:fill="F2F2F2" w:themeFill="background1" w:themeFillShade="F2"/>
+        <w:t xml:space="preserve">using </w:t>
+      </w:r>
+      <w:proofErr w:type="spellStart"/>
+      <w:proofErr w:type="gramStart"/>
+      <w:r>
         <w:rPr>
           <w:rFonts w:ascii="Consolas" w:hAnsi="Consolas"/>
           <w:sz w:val="18"/>
           <w:szCs w:val="18"/>
         </w:rPr>
-      </w:pPr>
-    </w:p>
-    <w:p>
-      <w:pPr>
-        <w:pStyle w:val="ListParagraph"/>
-        <w:shd w:val="clear" w:color="auto" w:fill="F2F2F2" w:themeFill="background1" w:themeFillShade="F2"/>
+        <w:t>my.sales</w:t>
+      </w:r>
+      <w:proofErr w:type="spellEnd"/>
+      <w:proofErr w:type="gramEnd"/>
+      <w:r>
         <w:rPr>
           <w:rFonts w:ascii="Consolas" w:hAnsi="Consolas"/>
           <w:sz w:val="18"/>
           <w:szCs w:val="18"/>
         </w:rPr>
-      </w:pPr>
+        <w:t xml:space="preserve"> as my from '../</w:t>
+      </w:r>
+      <w:proofErr w:type="spellStart"/>
       <w:r>
         <w:rPr>
           <w:rFonts w:ascii="Consolas" w:hAnsi="Consolas"/>
           <w:sz w:val="18"/>
           <w:szCs w:val="18"/>
         </w:rPr>
-        <w:t>service ExampleService {</w:t>
-      </w:r>
-    </w:p>
-    <w:p>
-      <w:pPr>
-        <w:pStyle w:val="ListParagraph"/>
-        <w:shd w:val="clear" w:color="auto" w:fill="F2F2F2" w:themeFill="background1" w:themeFillShade="F2"/>
+        <w:t>db</w:t>
+      </w:r>
+      <w:proofErr w:type="spellEnd"/>
+      <w:r>
         <w:rPr>
           <w:rFonts w:ascii="Consolas" w:hAnsi="Consolas"/>
           <w:sz w:val="18"/>
           <w:szCs w:val="18"/>
         </w:rPr>
-      </w:pPr>
-      <w:r>
+        <w:t>/example-model';</w:t>
+      </w:r>
+    </w:p>
+    <w:p>
+      <w:pPr>
+        <w:pStyle w:val="ListParagraph"/>
+        <w:shd w:val="clear" w:color="auto" w:fill="F2F2F2" w:themeFill="background1" w:themeFillShade="F2"/>
         <w:rPr>
           <w:rFonts w:ascii="Consolas" w:hAnsi="Consolas"/>
           <w:sz w:val="18"/>
           <w:szCs w:val="18"/>
         </w:rPr>
-        <w:t xml:space="preserve">  entity SaleOrders @readonly as projection on my.SaleOrders;</w:t>
-      </w:r>
+      </w:pPr>
     </w:p>
     <w:p>
       <w:pPr>
@@ -3298,7 +3725,139 @@
           <w:sz w:val="18"/>
           <w:szCs w:val="18"/>
         </w:rPr>
-        <w:t xml:space="preserve">  entity ProductManagers @readonly as projection on my.ProductManagers;</w:t>
+        <w:t xml:space="preserve">service </w:t>
+      </w:r>
+      <w:proofErr w:type="spellStart"/>
+      <w:r>
+        <w:rPr>
+          <w:rFonts w:ascii="Consolas" w:hAnsi="Consolas"/>
+          <w:sz w:val="18"/>
+          <w:szCs w:val="18"/>
+        </w:rPr>
+        <w:t>ExampleService</w:t>
+      </w:r>
+      <w:proofErr w:type="spellEnd"/>
+      <w:r>
+        <w:rPr>
+          <w:rFonts w:ascii="Consolas" w:hAnsi="Consolas"/>
+          <w:sz w:val="18"/>
+          <w:szCs w:val="18"/>
+        </w:rPr>
+        <w:t xml:space="preserve"> {</w:t>
+      </w:r>
+    </w:p>
+    <w:p>
+      <w:pPr>
+        <w:pStyle w:val="ListParagraph"/>
+        <w:shd w:val="clear" w:color="auto" w:fill="F2F2F2" w:themeFill="background1" w:themeFillShade="F2"/>
+        <w:rPr>
+          <w:rFonts w:ascii="Consolas" w:hAnsi="Consolas"/>
+          <w:sz w:val="18"/>
+          <w:szCs w:val="18"/>
+        </w:rPr>
+      </w:pPr>
+      <w:r>
+        <w:rPr>
+          <w:rFonts w:ascii="Consolas" w:hAnsi="Consolas"/>
+          <w:sz w:val="18"/>
+          <w:szCs w:val="18"/>
+        </w:rPr>
+        <w:t xml:space="preserve">  entity </w:t>
+      </w:r>
+      <w:proofErr w:type="spellStart"/>
+      <w:r>
+        <w:rPr>
+          <w:rFonts w:ascii="Consolas" w:hAnsi="Consolas"/>
+          <w:sz w:val="18"/>
+          <w:szCs w:val="18"/>
+        </w:rPr>
+        <w:t>SaleOrders</w:t>
+      </w:r>
+      <w:proofErr w:type="spellEnd"/>
+      <w:r>
+        <w:rPr>
+          <w:rFonts w:ascii="Consolas" w:hAnsi="Consolas"/>
+          <w:sz w:val="18"/>
+          <w:szCs w:val="18"/>
+        </w:rPr>
+        <w:t xml:space="preserve"> @readonly as projection on </w:t>
+      </w:r>
+      <w:proofErr w:type="spellStart"/>
+      <w:proofErr w:type="gramStart"/>
+      <w:r>
+        <w:rPr>
+          <w:rFonts w:ascii="Consolas" w:hAnsi="Consolas"/>
+          <w:sz w:val="18"/>
+          <w:szCs w:val="18"/>
+        </w:rPr>
+        <w:t>my.SaleOrders</w:t>
+      </w:r>
+      <w:proofErr w:type="spellEnd"/>
+      <w:proofErr w:type="gramEnd"/>
+      <w:r>
+        <w:rPr>
+          <w:rFonts w:ascii="Consolas" w:hAnsi="Consolas"/>
+          <w:sz w:val="18"/>
+          <w:szCs w:val="18"/>
+        </w:rPr>
+        <w:t>;</w:t>
+      </w:r>
+    </w:p>
+    <w:p>
+      <w:pPr>
+        <w:pStyle w:val="ListParagraph"/>
+        <w:shd w:val="clear" w:color="auto" w:fill="F2F2F2" w:themeFill="background1" w:themeFillShade="F2"/>
+        <w:rPr>
+          <w:rFonts w:ascii="Consolas" w:hAnsi="Consolas"/>
+          <w:sz w:val="18"/>
+          <w:szCs w:val="18"/>
+        </w:rPr>
+      </w:pPr>
+      <w:r>
+        <w:rPr>
+          <w:rFonts w:ascii="Consolas" w:hAnsi="Consolas"/>
+          <w:sz w:val="18"/>
+          <w:szCs w:val="18"/>
+        </w:rPr>
+        <w:t xml:space="preserve">  entity </w:t>
+      </w:r>
+      <w:proofErr w:type="spellStart"/>
+      <w:r>
+        <w:rPr>
+          <w:rFonts w:ascii="Consolas" w:hAnsi="Consolas"/>
+          <w:sz w:val="18"/>
+          <w:szCs w:val="18"/>
+        </w:rPr>
+        <w:t>ProductManagers</w:t>
+      </w:r>
+      <w:proofErr w:type="spellEnd"/>
+      <w:r>
+        <w:rPr>
+          <w:rFonts w:ascii="Consolas" w:hAnsi="Consolas"/>
+          <w:sz w:val="18"/>
+          <w:szCs w:val="18"/>
+        </w:rPr>
+        <w:t xml:space="preserve"> @readonly as projection on </w:t>
+      </w:r>
+      <w:proofErr w:type="spellStart"/>
+      <w:proofErr w:type="gramStart"/>
+      <w:r>
+        <w:rPr>
+          <w:rFonts w:ascii="Consolas" w:hAnsi="Consolas"/>
+          <w:sz w:val="18"/>
+          <w:szCs w:val="18"/>
+        </w:rPr>
+        <w:t>my.ProductManagers</w:t>
+      </w:r>
+      <w:proofErr w:type="spellEnd"/>
+      <w:proofErr w:type="gramEnd"/>
+      <w:r>
+        <w:rPr>
+          <w:rFonts w:ascii="Consolas" w:hAnsi="Consolas"/>
+          <w:sz w:val="18"/>
+          <w:szCs w:val="18"/>
+        </w:rPr>
+        <w:t>;</w:t>
       </w:r>
     </w:p>
     <w:p>
@@ -3463,8 +4022,13 @@
               <w:pStyle w:val="code"/>
               <w:spacing w:line="276" w:lineRule="auto"/>
             </w:pPr>
-            <w:r>
-              <w:t xml:space="preserve">cds </w:t>
+            <w:proofErr w:type="spellStart"/>
+            <w:r>
+              <w:t>cds</w:t>
+            </w:r>
+            <w:proofErr w:type="spellEnd"/>
+            <w:r>
+              <w:t xml:space="preserve"> </w:t>
             </w:r>
             <w:r>
               <w:rPr>
@@ -3646,6 +4210,8 @@
         </w:rPr>
         <w:t xml:space="preserve">Declare which Node.js version should be used in the Cloud Foundry in the </w:t>
       </w:r>
+      <w:proofErr w:type="spellStart"/>
+      <w:proofErr w:type="gramStart"/>
       <w:r>
         <w:rPr>
           <w:rFonts w:cstheme="minorHAnsi"/>
@@ -3654,6 +4220,8 @@
         </w:rPr>
         <w:t>package.json</w:t>
       </w:r>
+      <w:proofErr w:type="spellEnd"/>
+      <w:proofErr w:type="gramEnd"/>
       <w:r>
         <w:rPr>
           <w:rFonts w:cstheme="minorHAnsi"/>
@@ -3704,6 +4272,8 @@
                 <w:color w:val="808080" w:themeColor="background1" w:themeShade="80"/>
               </w:rPr>
             </w:pPr>
+            <w:proofErr w:type="spellStart"/>
+            <w:proofErr w:type="gramStart"/>
             <w:r>
               <w:rPr>
                 <w:rFonts w:ascii="News Gothic MT" w:hAnsi="News Gothic MT"/>
@@ -3711,6 +4281,8 @@
               </w:rPr>
               <w:t>package.json</w:t>
             </w:r>
+            <w:proofErr w:type="spellEnd"/>
+            <w:proofErr w:type="gramEnd"/>
           </w:p>
         </w:tc>
         <w:tc>
@@ -3908,7 +4480,21 @@
               <w:rPr>
                 <w:color w:val="auto"/>
               </w:rPr>
-              <w:t xml:space="preserve">  “devDependencies”: {</w:t>
+              <w:t xml:space="preserve">  “</w:t>
+            </w:r>
+            <w:proofErr w:type="spellStart"/>
+            <w:r>
+              <w:rPr>
+                <w:color w:val="auto"/>
+              </w:rPr>
+              <w:t>devDependencies</w:t>
+            </w:r>
+            <w:proofErr w:type="spellEnd"/>
+            <w:r>
+              <w:rPr>
+                <w:color w:val="auto"/>
+              </w:rPr>
+              <w:t>”: {</w:t>
             </w:r>
           </w:p>
         </w:tc>
@@ -4270,6 +4856,8 @@
       <w:r>
         <w:t>Generate MTA deployment descriptor (</w:t>
       </w:r>
+      <w:proofErr w:type="spellStart"/>
+      <w:proofErr w:type="gramStart"/>
       <w:r>
         <w:rPr>
           <w:i/>
@@ -4277,6 +4865,8 @@
         </w:rPr>
         <w:t>mta.yaml</w:t>
       </w:r>
+      <w:proofErr w:type="spellEnd"/>
+      <w:proofErr w:type="gramEnd"/>
       <w:r>
         <w:t xml:space="preserve">) file. Run </w:t>
       </w:r>
@@ -4413,12 +5003,28 @@
               <w:pStyle w:val="code"/>
               <w:spacing w:line="276" w:lineRule="auto"/>
             </w:pPr>
+            <w:proofErr w:type="spellStart"/>
             <w:r>
               <w:rPr>
                 <w:color w:val="auto"/>
               </w:rPr>
-              <w:t>cds add mta</w:t>
-            </w:r>
+              <w:t>cds</w:t>
+            </w:r>
+            <w:proofErr w:type="spellEnd"/>
+            <w:r>
+              <w:rPr>
+                <w:color w:val="auto"/>
+              </w:rPr>
+              <w:t xml:space="preserve"> add </w:t>
+            </w:r>
+            <w:proofErr w:type="spellStart"/>
+            <w:r>
+              <w:rPr>
+                <w:color w:val="auto"/>
+              </w:rPr>
+              <w:t>mta</w:t>
+            </w:r>
+            <w:proofErr w:type="spellEnd"/>
           </w:p>
         </w:tc>
         <w:tc>
@@ -4453,6 +5059,7 @@
       <w:r>
         <w:t xml:space="preserve">Specify disk and memory quota in the </w:t>
       </w:r>
+      <w:proofErr w:type="spellStart"/>
       <w:r>
         <w:rPr>
           <w:i/>
@@ -4460,6 +5067,7 @@
         </w:rPr>
         <w:t>mta.yaml</w:t>
       </w:r>
+      <w:proofErr w:type="spellEnd"/>
       <w:r>
         <w:t xml:space="preserve"> file based on your available resources in the Cloud Foundry space.</w:t>
       </w:r>
@@ -4507,6 +5115,8 @@
                 <w:color w:val="808080" w:themeColor="background1" w:themeShade="80"/>
               </w:rPr>
             </w:pPr>
+            <w:proofErr w:type="spellStart"/>
+            <w:proofErr w:type="gramStart"/>
             <w:r>
               <w:rPr>
                 <w:rFonts w:ascii="News Gothic MT" w:hAnsi="News Gothic MT"/>
@@ -4514,6 +5124,8 @@
               </w:rPr>
               <w:t>mta.yaml</w:t>
             </w:r>
+            <w:proofErr w:type="spellEnd"/>
+            <w:proofErr w:type="gramEnd"/>
           </w:p>
         </w:tc>
         <w:tc>
@@ -4645,9 +5257,11 @@
             <w:r>
               <w:t xml:space="preserve">   - name: </w:t>
             </w:r>
+            <w:proofErr w:type="spellStart"/>
             <w:r>
               <w:t>sap_chatbot-srv</w:t>
             </w:r>
+            <w:proofErr w:type="spellEnd"/>
           </w:p>
         </w:tc>
         <w:tc>
@@ -4702,7 +5316,15 @@
               <w:spacing w:line="276" w:lineRule="auto"/>
             </w:pPr>
             <w:r>
-              <w:t xml:space="preserve">     type: nodejs    </w:t>
+              <w:t xml:space="preserve">     type: </w:t>
+            </w:r>
+            <w:proofErr w:type="spellStart"/>
+            <w:r>
+              <w:t>nodejs</w:t>
+            </w:r>
+            <w:proofErr w:type="spellEnd"/>
+            <w:r>
+              <w:t xml:space="preserve">    </w:t>
             </w:r>
           </w:p>
         </w:tc>
@@ -4758,7 +5380,15 @@
               <w:spacing w:line="276" w:lineRule="auto"/>
             </w:pPr>
             <w:r>
-              <w:t xml:space="preserve">     path: gen/srv </w:t>
+              <w:t xml:space="preserve">     path: gen/</w:t>
+            </w:r>
+            <w:proofErr w:type="spellStart"/>
+            <w:r>
+              <w:t>srv</w:t>
+            </w:r>
+            <w:proofErr w:type="spellEnd"/>
+            <w:r>
+              <w:t xml:space="preserve"> </w:t>
             </w:r>
           </w:p>
         </w:tc>
@@ -4870,8 +5500,21 @@
               <w:spacing w:line="276" w:lineRule="auto"/>
             </w:pPr>
             <w:r>
-              <w:t xml:space="preserve">        buildpack: nodejs_buildpack</w:t>
-            </w:r>
+              <w:t xml:space="preserve">        </w:t>
+            </w:r>
+            <w:proofErr w:type="spellStart"/>
+            <w:r>
+              <w:t>buildpack</w:t>
+            </w:r>
+            <w:proofErr w:type="spellEnd"/>
+            <w:r>
+              <w:t xml:space="preserve">: </w:t>
+            </w:r>
+            <w:proofErr w:type="spellStart"/>
+            <w:r>
+              <w:t>nodejs_buildpack</w:t>
+            </w:r>
+            <w:proofErr w:type="spellEnd"/>
           </w:p>
         </w:tc>
         <w:tc>
@@ -5189,7 +5832,23 @@
           <w:sz w:val="24"/>
           <w:szCs w:val="24"/>
         </w:rPr>
-        <w:t>To deploy a CAP application, you will need a SAP BTP global account, a subaccount, and a Cloud Foundry space with the required entitlements.</w:t>
+        <w:t xml:space="preserve">To deploy a CAP application, you will need </w:t>
+      </w:r>
+      <w:proofErr w:type="gramStart"/>
+      <w:r>
+        <w:rPr>
+          <w:sz w:val="24"/>
+          <w:szCs w:val="24"/>
+        </w:rPr>
+        <w:t>a</w:t>
+      </w:r>
+      <w:proofErr w:type="gramEnd"/>
+      <w:r>
+        <w:rPr>
+          <w:sz w:val="24"/>
+          <w:szCs w:val="24"/>
+        </w:rPr>
+        <w:t xml:space="preserve"> SAP BTP global account, a subaccount, and a Cloud Foundry space with the required entitlements.</w:t>
       </w:r>
       <w:r>
         <w:rPr>
@@ -5937,11 +6596,33 @@
               <w:pStyle w:val="code"/>
               <w:spacing w:line="276" w:lineRule="auto"/>
             </w:pPr>
+            <w:proofErr w:type="spellStart"/>
             <w:r>
               <w:rPr>
                 <w:color w:val="auto"/>
               </w:rPr>
-              <w:t>cf api &lt;API endpoint&gt;</w:t>
+              <w:t>cf</w:t>
+            </w:r>
+            <w:proofErr w:type="spellEnd"/>
+            <w:r>
+              <w:rPr>
+                <w:color w:val="auto"/>
+              </w:rPr>
+              <w:t xml:space="preserve"> </w:t>
+            </w:r>
+            <w:proofErr w:type="spellStart"/>
+            <w:r>
+              <w:rPr>
+                <w:color w:val="auto"/>
+              </w:rPr>
+              <w:t>api</w:t>
+            </w:r>
+            <w:proofErr w:type="spellEnd"/>
+            <w:r>
+              <w:rPr>
+                <w:color w:val="auto"/>
+              </w:rPr>
+              <w:t xml:space="preserve"> &lt;API endpoint&gt;</w:t>
             </w:r>
           </w:p>
         </w:tc>
@@ -6104,11 +6785,19 @@
               <w:pStyle w:val="code"/>
               <w:spacing w:line="276" w:lineRule="auto"/>
             </w:pPr>
+            <w:proofErr w:type="spellStart"/>
             <w:r>
               <w:rPr>
                 <w:color w:val="auto"/>
               </w:rPr>
-              <w:t>cf login</w:t>
+              <w:t>cf</w:t>
+            </w:r>
+            <w:proofErr w:type="spellEnd"/>
+            <w:r>
+              <w:rPr>
+                <w:color w:val="auto"/>
+              </w:rPr>
+              <w:t xml:space="preserve"> login</w:t>
             </w:r>
           </w:p>
         </w:tc>
@@ -6283,12 +6972,28 @@
               <w:pStyle w:val="code"/>
               <w:spacing w:line="276" w:lineRule="auto"/>
             </w:pPr>
+            <w:proofErr w:type="spellStart"/>
             <w:r>
               <w:rPr>
                 <w:color w:val="auto"/>
               </w:rPr>
-              <w:t>cf login --sso</w:t>
-            </w:r>
+              <w:t>cf</w:t>
+            </w:r>
+            <w:proofErr w:type="spellEnd"/>
+            <w:r>
+              <w:rPr>
+                <w:color w:val="auto"/>
+              </w:rPr>
+              <w:t xml:space="preserve"> login --</w:t>
+            </w:r>
+            <w:proofErr w:type="spellStart"/>
+            <w:r>
+              <w:rPr>
+                <w:color w:val="auto"/>
+              </w:rPr>
+              <w:t>sso</w:t>
+            </w:r>
+            <w:proofErr w:type="spellEnd"/>
           </w:p>
         </w:tc>
         <w:tc>
@@ -6454,8 +7159,13 @@
               <w:pStyle w:val="code"/>
               <w:spacing w:line="276" w:lineRule="auto"/>
             </w:pPr>
-            <w:r>
-              <w:t>mbt --version</w:t>
+            <w:proofErr w:type="spellStart"/>
+            <w:r>
+              <w:t>mbt</w:t>
+            </w:r>
+            <w:proofErr w:type="spellEnd"/>
+            <w:r>
+              <w:t xml:space="preserve"> --version</w:t>
             </w:r>
           </w:p>
         </w:tc>
@@ -6619,18 +7329,31 @@
               <w:pStyle w:val="code"/>
               <w:spacing w:line="276" w:lineRule="auto"/>
             </w:pPr>
+            <w:proofErr w:type="spellStart"/>
             <w:r>
               <w:rPr>
                 <w:color w:val="C00000"/>
               </w:rPr>
-              <w:t xml:space="preserve">npm install </w:t>
+              <w:t>npm</w:t>
+            </w:r>
+            <w:proofErr w:type="spellEnd"/>
+            <w:r>
+              <w:rPr>
+                <w:color w:val="C00000"/>
+              </w:rPr>
+              <w:t xml:space="preserve"> install </w:t>
             </w:r>
             <w:r>
               <w:t>--</w:t>
             </w:r>
             <w:r>
-              <w:t>global mbt</w:t>
-            </w:r>
+              <w:t xml:space="preserve">global </w:t>
+            </w:r>
+            <w:proofErr w:type="spellStart"/>
+            <w:r>
+              <w:t>mbt</w:t>
+            </w:r>
+            <w:proofErr w:type="spellEnd"/>
           </w:p>
         </w:tc>
         <w:tc>
@@ -6762,6 +7485,7 @@
       <w:r>
         <w:t xml:space="preserve">Install </w:t>
       </w:r>
+      <w:proofErr w:type="spellStart"/>
       <w:r>
         <w:rPr>
           <w:i/>
@@ -6769,6 +7493,7 @@
         </w:rPr>
         <w:t>multiapps</w:t>
       </w:r>
+      <w:proofErr w:type="spellEnd"/>
       <w:r>
         <w:t xml:space="preserve"> plugin that is necessary for deploying a CAP application.</w:t>
       </w:r>
@@ -6899,9 +7624,19 @@
               <w:pStyle w:val="code"/>
               <w:spacing w:line="276" w:lineRule="auto"/>
             </w:pPr>
-            <w:r>
-              <w:t>cf install-plugin multiapps</w:t>
-            </w:r>
+            <w:proofErr w:type="spellStart"/>
+            <w:r>
+              <w:t>cf</w:t>
+            </w:r>
+            <w:proofErr w:type="spellEnd"/>
+            <w:r>
+              <w:t xml:space="preserve"> install-plugin </w:t>
+            </w:r>
+            <w:proofErr w:type="spellStart"/>
+            <w:r>
+              <w:t>multiapps</w:t>
+            </w:r>
+            <w:proofErr w:type="spellEnd"/>
           </w:p>
         </w:tc>
         <w:tc>
@@ -7059,8 +7794,21 @@
               <w:pStyle w:val="code"/>
               <w:spacing w:line="276" w:lineRule="auto"/>
             </w:pPr>
-            <w:r>
-              <w:t>mbt build -t ./</w:t>
+            <w:proofErr w:type="spellStart"/>
+            <w:r>
+              <w:t>mbt</w:t>
+            </w:r>
+            <w:proofErr w:type="spellEnd"/>
+            <w:r>
+              <w:t xml:space="preserve"> build -</w:t>
+            </w:r>
+            <w:proofErr w:type="gramStart"/>
+            <w:r>
+              <w:t>t .</w:t>
+            </w:r>
+            <w:proofErr w:type="gramEnd"/>
+            <w:r>
+              <w:t>/</w:t>
             </w:r>
           </w:p>
         </w:tc>
@@ -7108,8 +7856,17 @@
           <w:i/>
           <w:iCs/>
         </w:rPr>
-        <w:t>.mtar</w:t>
-      </w:r>
+        <w:t>.</w:t>
+      </w:r>
+      <w:proofErr w:type="spellStart"/>
+      <w:r>
+        <w:rPr>
+          <w:i/>
+          <w:iCs/>
+        </w:rPr>
+        <w:t>mtar</w:t>
+      </w:r>
+      <w:proofErr w:type="spellEnd"/>
       <w:r>
         <w:t xml:space="preserve"> file in the project root folder. Deploy the module to the Cloud Foundry space using:</w:t>
       </w:r>
@@ -7240,8 +7997,21 @@
               <w:pStyle w:val="code"/>
               <w:spacing w:line="276" w:lineRule="auto"/>
             </w:pPr>
-            <w:r>
-              <w:t>cf deploy &lt;mtar file&gt;</w:t>
+            <w:proofErr w:type="spellStart"/>
+            <w:r>
+              <w:t>cf</w:t>
+            </w:r>
+            <w:proofErr w:type="spellEnd"/>
+            <w:r>
+              <w:t xml:space="preserve"> deploy &lt;</w:t>
+            </w:r>
+            <w:proofErr w:type="spellStart"/>
+            <w:r>
+              <w:t>mtar</w:t>
+            </w:r>
+            <w:proofErr w:type="spellEnd"/>
+            <w:r>
+              <w:t xml:space="preserve"> file&gt;</w:t>
             </w:r>
           </w:p>
         </w:tc>
@@ -7321,7 +8091,7 @@
           <v:shape id="_x0000_i1025" type="#_x0000_t75" style="width:415.5pt;height:219pt" o:ole="">
             <v:imagedata r:id="rId21" o:title=""/>
           </v:shape>
-          <o:OLEObject Type="Embed" ProgID="Paint.Picture" ShapeID="_x0000_i1025" DrawAspect="Content" ObjectID="_1700208399" r:id="rId22"/>
+          <o:OLEObject Type="Embed" ProgID="PBrush" ShapeID="_x0000_i1025" DrawAspect="Content" ObjectID="_1702987908" r:id="rId22"/>
         </w:object>
       </w:r>
     </w:p>
@@ -7332,6 +8102,7 @@
       <w:r>
         <w:t xml:space="preserve">You can see two service endpoints. The service that we defined as </w:t>
       </w:r>
+      <w:proofErr w:type="spellStart"/>
       <w:r>
         <w:rPr>
           <w:i/>
@@ -7339,6 +8110,7 @@
         </w:rPr>
         <w:t>ExampleService</w:t>
       </w:r>
+      <w:proofErr w:type="spellEnd"/>
       <w:r>
         <w:t xml:space="preserve"> and </w:t>
       </w:r>
@@ -7360,8 +8132,61 @@
         <w:t xml:space="preserve"> service that gets added by default.</w:t>
       </w:r>
     </w:p>
+    <w:p>
+      <w:pPr>
+        <w:ind w:left="720"/>
+      </w:pPr>
+      <w:r>
+        <w:lastRenderedPageBreak/>
+        <w:t>If you face an issue regarding deployment saying “</w:t>
+      </w:r>
+      <w:r>
+        <w:rPr>
+          <w:rFonts w:ascii="Lucida Console" w:hAnsi="Lucida Console" w:cs="Lucida Console"/>
+          <w:sz w:val="18"/>
+          <w:szCs w:val="18"/>
+        </w:rPr>
+        <w:t>Service operation failed: Controller operation failed: 502 Updating service</w:t>
+      </w:r>
+      <w:r>
+        <w:t xml:space="preserve">” it may mean you have too many service instances. You can delete the unused ones following </w:t>
+      </w:r>
+      <w:hyperlink r:id="rId23" w:history="1">
+        <w:r>
+          <w:rPr>
+            <w:rStyle w:val="Hyperlink"/>
+          </w:rPr>
+          <w:t>the</w:t>
+        </w:r>
+        <w:r>
+          <w:rPr>
+            <w:rStyle w:val="Hyperlink"/>
+          </w:rPr>
+          <w:t>s</w:t>
+        </w:r>
+        <w:r>
+          <w:rPr>
+            <w:rStyle w:val="Hyperlink"/>
+          </w:rPr>
+          <w:t>e steps</w:t>
+        </w:r>
+      </w:hyperlink>
+      <w:r>
+        <w:t>.</w:t>
+      </w:r>
+    </w:p>
+    <w:p>
+      <w:pPr>
+        <w:ind w:left="720"/>
+      </w:pPr>
+    </w:p>
+    <w:p>
+      <w:pPr>
+        <w:ind w:left="720"/>
+      </w:pPr>
+    </w:p>
     <w:sectPr>
-      <w:headerReference w:type="default" r:id="rId23"/>
+      <w:headerReference w:type="default" r:id="rId24"/>
       <w:pgSz w:w="12240" w:h="15840"/>
       <w:pgMar w:top="1440" w:right="1440" w:bottom="1440" w:left="1440" w:header="720" w:footer="720" w:gutter="0"/>
       <w:cols w:space="720"/>
@@ -9069,7 +9894,7 @@
   <w:style w:type="paragraph" w:default="1" w:styleId="Normal">
     <w:name w:val="Normal"/>
     <w:qFormat/>
-    <w:rsid w:val="001965D8"/>
+    <w:rsid w:val="00985FB5"/>
   </w:style>
   <w:style w:type="character" w:default="1" w:styleId="DefaultParagraphFont">
     <w:name w:val="Default Paragraph Font"/>

</xml_diff>